<commit_message>
Fix minori, leggero restyling del codice.
</commit_message>
<xml_diff>
--- a/Asssunzioni.docx
+++ b/Asssunzioni.docx
@@ -30,6 +30,23 @@
     <w:p>
       <w:r>
         <w:t>Quando l’iv calcolato tramite proportion è &lt;=1, come nel caso di BOOKKEEPER – 24 viene settata come fixed version la prima.</w:t>
+      </w:r>
+    </w:p>
+    <w:p>
+      <w:r>
+        <w:t>Alcuni ticket presentano delle version non esistenti tra quelle elencate in Jira, questo capita</w:t>
+      </w:r>
+      <w:r>
+        <w:t xml:space="preserve"> soprattutto per i progetti ancora aperti. I</w:t>
+      </w:r>
+      <w:r>
+        <w:t>n tal caso si è scelto di settare la injected version come NULL</w:t>
+      </w:r>
+      <w:r>
+        <w:t xml:space="preserve"> e di scartarli in caso accadesse con la  opening e la fixed version</w:t>
+      </w:r>
+      <w:r>
+        <w:t>.</w:t>
       </w:r>
     </w:p>
     <w:sectPr>

</xml_diff>